<commit_message>
Update Cleared code Fixed bugs Added dynamic algorithm
</commit_message>
<xml_diff>
--- a/tests/test3/1200/Сводная таблица.docx
+++ b/tests/test3/1200/Сводная таблица.docx
@@ -161,7 +161,7 @@
           </w:tcPr>
           <w:p>
             <w:r>
-              <w:t>ММП v2</w:t>
+              <w:t>ММП</w:t>
             </w:r>
           </w:p>
         </w:tc>
@@ -231,7 +231,7 @@
           </w:tcPr>
           <w:p>
             <w:r>
-              <w:t>11</w:t>
+              <w:t>12</w:t>
             </w:r>
           </w:p>
         </w:tc>
@@ -241,7 +241,7 @@
           </w:tcPr>
           <w:p>
             <w:r>
-              <w:t>31</w:t>
+              <w:t>26</w:t>
             </w:r>
           </w:p>
         </w:tc>
@@ -251,7 +251,7 @@
           </w:tcPr>
           <w:p>
             <w:r>
-              <w:t>9</w:t>
+              <w:t>10</w:t>
             </w:r>
           </w:p>
         </w:tc>
@@ -261,7 +261,7 @@
           </w:tcPr>
           <w:p>
             <w:r>
-              <w:t>22</w:t>
+              <w:t>20</w:t>
             </w:r>
           </w:p>
         </w:tc>
@@ -271,7 +271,7 @@
           </w:tcPr>
           <w:p>
             <w:r>
-              <w:t>0.0024</w:t>
+              <w:t>0.0031</w:t>
             </w:r>
           </w:p>
         </w:tc>
@@ -281,7 +281,7 @@
           </w:tcPr>
           <w:p>
             <w:r>
-              <w:t>0.0290</w:t>
+              <w:t>0.0113</w:t>
             </w:r>
           </w:p>
         </w:tc>
@@ -403,7 +403,7 @@
           </w:tcPr>
           <w:p>
             <w:r>
-              <w:t>0.0002</w:t>
+              <w:t>0.0003</w:t>
             </w:r>
           </w:p>
         </w:tc>
@@ -425,7 +425,7 @@
           </w:tcPr>
           <w:p>
             <w:r>
-              <w:t>ММП v2</w:t>
+              <w:t>ММП</w:t>
             </w:r>
           </w:p>
         </w:tc>
@@ -445,7 +445,7 @@
           </w:tcPr>
           <w:p>
             <w:r>
-              <w:t>0.931</w:t>
+              <w:t>0.96</w:t>
             </w:r>
           </w:p>
         </w:tc>
@@ -455,7 +455,7 @@
           </w:tcPr>
           <w:p>
             <w:r>
-              <w:t>0.98</w:t>
+              <w:t>1.0</w:t>
             </w:r>
           </w:p>
         </w:tc>
@@ -465,7 +465,7 @@
           </w:tcPr>
           <w:p>
             <w:r>
-              <w:t>0.98</w:t>
+              <w:t>1.0</w:t>
             </w:r>
           </w:p>
         </w:tc>
@@ -475,7 +475,7 @@
           </w:tcPr>
           <w:p>
             <w:r>
-              <w:t>0.991</w:t>
+              <w:t>1.0</w:t>
             </w:r>
           </w:p>
         </w:tc>
@@ -505,7 +505,7 @@
           </w:tcPr>
           <w:p>
             <w:r>
-              <w:t>31</w:t>
+              <w:t>26</w:t>
             </w:r>
           </w:p>
         </w:tc>
@@ -515,7 +515,7 @@
           </w:tcPr>
           <w:p>
             <w:r>
-              <w:t>9</w:t>
+              <w:t>10</w:t>
             </w:r>
           </w:p>
         </w:tc>
@@ -525,7 +525,7 @@
           </w:tcPr>
           <w:p>
             <w:r>
-              <w:t>22</w:t>
+              <w:t>20</w:t>
             </w:r>
           </w:p>
         </w:tc>
@@ -535,7 +535,7 @@
           </w:tcPr>
           <w:p>
             <w:r>
-              <w:t>0.0022</w:t>
+              <w:t>0.0028</w:t>
             </w:r>
           </w:p>
         </w:tc>
@@ -545,7 +545,7 @@
           </w:tcPr>
           <w:p>
             <w:r>
-              <w:t>0.0059</w:t>
+              <w:t>0.0060</w:t>
             </w:r>
           </w:p>
         </w:tc>
@@ -577,7 +577,7 @@
           </w:tcPr>
           <w:p>
             <w:r>
-              <w:t>0.577</w:t>
+              <w:t>0.68</w:t>
             </w:r>
           </w:p>
         </w:tc>
@@ -587,7 +587,7 @@
           </w:tcPr>
           <w:p>
             <w:r>
-              <w:t>0.773</w:t>
+              <w:t>0.88</w:t>
             </w:r>
           </w:p>
         </w:tc>
@@ -597,7 +597,7 @@
           </w:tcPr>
           <w:p>
             <w:r>
-              <w:t>0.774</w:t>
+              <w:t>0.88</w:t>
             </w:r>
           </w:p>
         </w:tc>
@@ -607,7 +607,7 @@
           </w:tcPr>
           <w:p>
             <w:r>
-              <w:t>0.852</w:t>
+              <w:t>0.88</w:t>
             </w:r>
           </w:p>
         </w:tc>
@@ -667,7 +667,7 @@
           </w:tcPr>
           <w:p>
             <w:r>
-              <w:t>0.0002</w:t>
+              <w:t>0.0003</w:t>
             </w:r>
           </w:p>
         </w:tc>
@@ -677,7 +677,7 @@
           </w:tcPr>
           <w:p>
             <w:r>
-              <w:t>0.0005</w:t>
+              <w:t>0.0004</w:t>
             </w:r>
           </w:p>
         </w:tc>
@@ -689,7 +689,7 @@
           </w:tcPr>
           <w:p>
             <w:r>
-              <w:t>ММП v2</w:t>
+              <w:t>ММП</w:t>
             </w:r>
           </w:p>
         </w:tc>
@@ -709,7 +709,7 @@
           </w:tcPr>
           <w:p>
             <w:r>
-              <w:t>0.857</w:t>
+              <w:t>0.92</w:t>
             </w:r>
           </w:p>
         </w:tc>
@@ -719,7 +719,7 @@
           </w:tcPr>
           <w:p>
             <w:r>
-              <w:t>0.931</w:t>
+              <w:t>0.96</w:t>
             </w:r>
           </w:p>
         </w:tc>
@@ -729,7 +729,7 @@
           </w:tcPr>
           <w:p>
             <w:r>
-              <w:t>0.931</w:t>
+              <w:t>0.96</w:t>
             </w:r>
           </w:p>
         </w:tc>
@@ -739,7 +739,7 @@
           </w:tcPr>
           <w:p>
             <w:r>
-              <w:t>0.961</w:t>
+              <w:t>0.96</w:t>
             </w:r>
           </w:p>
         </w:tc>
@@ -759,7 +759,7 @@
           </w:tcPr>
           <w:p>
             <w:r>
-              <w:t>11</w:t>
+              <w:t>12</w:t>
             </w:r>
           </w:p>
         </w:tc>
@@ -769,7 +769,7 @@
           </w:tcPr>
           <w:p>
             <w:r>
-              <w:t>31</w:t>
+              <w:t>26</w:t>
             </w:r>
           </w:p>
         </w:tc>
@@ -779,7 +779,7 @@
           </w:tcPr>
           <w:p>
             <w:r>
-              <w:t>9</w:t>
+              <w:t>10</w:t>
             </w:r>
           </w:p>
         </w:tc>
@@ -789,7 +789,7 @@
           </w:tcPr>
           <w:p>
             <w:r>
-              <w:t>22</w:t>
+              <w:t>20</w:t>
             </w:r>
           </w:p>
         </w:tc>
@@ -799,7 +799,7 @@
           </w:tcPr>
           <w:p>
             <w:r>
-              <w:t>0.0022</w:t>
+              <w:t>0.0028</w:t>
             </w:r>
           </w:p>
         </w:tc>
@@ -809,7 +809,7 @@
           </w:tcPr>
           <w:p>
             <w:r>
-              <w:t>0.0055</w:t>
+              <w:t>0.0067</w:t>
             </w:r>
           </w:p>
         </w:tc>
@@ -841,7 +841,7 @@
           </w:tcPr>
           <w:p>
             <w:r>
-              <w:t>0.316</w:t>
+              <w:t>0.36</w:t>
             </w:r>
           </w:p>
         </w:tc>
@@ -851,7 +851,7 @@
           </w:tcPr>
           <w:p>
             <w:r>
-              <w:t>0.529</w:t>
+              <w:t>0.66</w:t>
             </w:r>
           </w:p>
         </w:tc>
@@ -861,7 +861,7 @@
           </w:tcPr>
           <w:p>
             <w:r>
-              <w:t>0.533</w:t>
+              <w:t>0.66</w:t>
             </w:r>
           </w:p>
         </w:tc>
@@ -871,7 +871,7 @@
           </w:tcPr>
           <w:p>
             <w:r>
-              <w:t>0.625</w:t>
+              <w:t>0.74</w:t>
             </w:r>
           </w:p>
         </w:tc>
@@ -931,7 +931,7 @@
           </w:tcPr>
           <w:p>
             <w:r>
-              <w:t>0.0002</w:t>
+              <w:t>0.0003</w:t>
             </w:r>
           </w:p>
         </w:tc>
@@ -941,7 +941,7 @@
           </w:tcPr>
           <w:p>
             <w:r>
-              <w:t>0.0006</w:t>
+              <w:t>0.0005</w:t>
             </w:r>
           </w:p>
         </w:tc>
@@ -953,7 +953,7 @@
           </w:tcPr>
           <w:p>
             <w:r>
-              <w:t>ММП v2</w:t>
+              <w:t>ММП</w:t>
             </w:r>
           </w:p>
         </w:tc>
@@ -973,7 +973,7 @@
           </w:tcPr>
           <w:p>
             <w:r>
-              <w:t>0.756</w:t>
+              <w:t>0.82</w:t>
             </w:r>
           </w:p>
         </w:tc>
@@ -983,7 +983,7 @@
           </w:tcPr>
           <w:p>
             <w:r>
-              <w:t>0.892</w:t>
+              <w:t>0.94</w:t>
             </w:r>
           </w:p>
         </w:tc>
@@ -993,7 +993,7 @@
           </w:tcPr>
           <w:p>
             <w:r>
-              <w:t>0.892</w:t>
+              <w:t>0.94</w:t>
             </w:r>
           </w:p>
         </w:tc>
@@ -1003,7 +1003,7 @@
           </w:tcPr>
           <w:p>
             <w:r>
-              <w:t>0.925</w:t>
+              <w:t>0.94</w:t>
             </w:r>
           </w:p>
         </w:tc>
@@ -1033,7 +1033,7 @@
           </w:tcPr>
           <w:p>
             <w:r>
-              <w:t>31</w:t>
+              <w:t>26</w:t>
             </w:r>
           </w:p>
         </w:tc>
@@ -1043,7 +1043,7 @@
           </w:tcPr>
           <w:p>
             <w:r>
-              <w:t>9</w:t>
+              <w:t>10</w:t>
             </w:r>
           </w:p>
         </w:tc>
@@ -1053,7 +1053,7 @@
           </w:tcPr>
           <w:p>
             <w:r>
-              <w:t>22</w:t>
+              <w:t>20</w:t>
             </w:r>
           </w:p>
         </w:tc>
@@ -1063,7 +1063,7 @@
           </w:tcPr>
           <w:p>
             <w:r>
-              <w:t>0.0022</w:t>
+              <w:t>0.0028</w:t>
             </w:r>
           </w:p>
         </w:tc>
@@ -1073,7 +1073,7 @@
           </w:tcPr>
           <w:p>
             <w:r>
-              <w:t>0.0082</w:t>
+              <w:t>0.0061</w:t>
             </w:r>
           </w:p>
         </w:tc>
@@ -1105,7 +1105,7 @@
           </w:tcPr>
           <w:p>
             <w:r>
-              <w:t>0.188</w:t>
+              <w:t>0.26</w:t>
             </w:r>
           </w:p>
         </w:tc>
@@ -1115,7 +1115,7 @@
           </w:tcPr>
           <w:p>
             <w:r>
-              <w:t>0.348</w:t>
+              <w:t>0.46</w:t>
             </w:r>
           </w:p>
         </w:tc>
@@ -1125,7 +1125,7 @@
           </w:tcPr>
           <w:p>
             <w:r>
-              <w:t>0.356</w:t>
+              <w:t>0.5</w:t>
             </w:r>
           </w:p>
         </w:tc>
@@ -1135,7 +1135,7 @@
           </w:tcPr>
           <w:p>
             <w:r>
-              <w:t>0.452</w:t>
+              <w:t>0.56</w:t>
             </w:r>
           </w:p>
         </w:tc>
@@ -1195,7 +1195,7 @@
           </w:tcPr>
           <w:p>
             <w:r>
-              <w:t>0.0002</w:t>
+              <w:t>0.0003</w:t>
             </w:r>
           </w:p>
         </w:tc>
@@ -1205,7 +1205,7 @@
           </w:tcPr>
           <w:p>
             <w:r>
-              <w:t>0.0014</w:t>
+              <w:t>0.0007</w:t>
             </w:r>
           </w:p>
         </w:tc>
@@ -1217,7 +1217,7 @@
           </w:tcPr>
           <w:p>
             <w:r>
-              <w:t>ММП v2</w:t>
+              <w:t>ММП</w:t>
             </w:r>
           </w:p>
         </w:tc>
@@ -1237,7 +1237,7 @@
           </w:tcPr>
           <w:p>
             <w:r>
-              <w:t>0.623</w:t>
+              <w:t>0.68</w:t>
             </w:r>
           </w:p>
         </w:tc>
@@ -1247,7 +1247,7 @@
           </w:tcPr>
           <w:p>
             <w:r>
-              <w:t>0.809</w:t>
+              <w:t>0.88</w:t>
             </w:r>
           </w:p>
         </w:tc>
@@ -1257,7 +1257,7 @@
           </w:tcPr>
           <w:p>
             <w:r>
-              <w:t>0.81</w:t>
+              <w:t>0.88</w:t>
             </w:r>
           </w:p>
         </w:tc>
@@ -1267,7 +1267,7 @@
           </w:tcPr>
           <w:p>
             <w:r>
-              <w:t>0.867</w:t>
+              <w:t>0.94</w:t>
             </w:r>
           </w:p>
         </w:tc>
@@ -1297,7 +1297,7 @@
           </w:tcPr>
           <w:p>
             <w:r>
-              <w:t>31</w:t>
+              <w:t>26</w:t>
             </w:r>
           </w:p>
         </w:tc>
@@ -1307,7 +1307,7 @@
           </w:tcPr>
           <w:p>
             <w:r>
-              <w:t>9</w:t>
+              <w:t>10</w:t>
             </w:r>
           </w:p>
         </w:tc>
@@ -1317,7 +1317,7 @@
           </w:tcPr>
           <w:p>
             <w:r>
-              <w:t>22</w:t>
+              <w:t>20</w:t>
             </w:r>
           </w:p>
         </w:tc>
@@ -1327,7 +1327,7 @@
           </w:tcPr>
           <w:p>
             <w:r>
-              <w:t>0.0022</w:t>
+              <w:t>0.0027</w:t>
             </w:r>
           </w:p>
         </w:tc>
@@ -1337,7 +1337,7 @@
           </w:tcPr>
           <w:p>
             <w:r>
-              <w:t>0.0069</w:t>
+              <w:t>0.0057</w:t>
             </w:r>
           </w:p>
         </w:tc>
@@ -1369,7 +1369,7 @@
           </w:tcPr>
           <w:p>
             <w:r>
-              <w:t>0.047</w:t>
+              <w:t>0.12</w:t>
             </w:r>
           </w:p>
         </w:tc>
@@ -1379,7 +1379,7 @@
           </w:tcPr>
           <w:p>
             <w:r>
-              <w:t>0.133</w:t>
+              <w:t>0.24</w:t>
             </w:r>
           </w:p>
         </w:tc>
@@ -1389,7 +1389,7 @@
           </w:tcPr>
           <w:p>
             <w:r>
-              <w:t>0.136</w:t>
+              <w:t>0.24</w:t>
             </w:r>
           </w:p>
         </w:tc>
@@ -1399,7 +1399,7 @@
           </w:tcPr>
           <w:p>
             <w:r>
-              <w:t>0.214</w:t>
+              <w:t>0.3</w:t>
             </w:r>
           </w:p>
         </w:tc>
@@ -1409,7 +1409,7 @@
           </w:tcPr>
           <w:p>
             <w:r>
-              <w:t>0.61</w:t>
+              <w:t>0.60</w:t>
             </w:r>
           </w:p>
         </w:tc>
@@ -1459,7 +1459,7 @@
           </w:tcPr>
           <w:p>
             <w:r>
-              <w:t>0.0002</w:t>
+              <w:t>0.0003</w:t>
             </w:r>
           </w:p>
         </w:tc>
@@ -1469,7 +1469,7 @@
           </w:tcPr>
           <w:p>
             <w:r>
-              <w:t>0.0006</w:t>
+              <w:t>0.0014</w:t>
             </w:r>
           </w:p>
         </w:tc>
@@ -1481,7 +1481,7 @@
           </w:tcPr>
           <w:p>
             <w:r>
-              <w:t>ММП v2</w:t>
+              <w:t>ММП</w:t>
             </w:r>
           </w:p>
         </w:tc>
@@ -1501,7 +1501,7 @@
           </w:tcPr>
           <w:p>
             <w:r>
-              <w:t>0.386</w:t>
+              <w:t>0.36</w:t>
             </w:r>
           </w:p>
         </w:tc>
@@ -1511,7 +1511,7 @@
           </w:tcPr>
           <w:p>
             <w:r>
-              <w:t>0.623</w:t>
+              <w:t>0.7</w:t>
             </w:r>
           </w:p>
         </w:tc>
@@ -1521,7 +1521,7 @@
           </w:tcPr>
           <w:p>
             <w:r>
-              <w:t>0.637</w:t>
+              <w:t>0.72</w:t>
             </w:r>
           </w:p>
         </w:tc>
@@ -1531,7 +1531,7 @@
           </w:tcPr>
           <w:p>
             <w:r>
-              <w:t>0.713</w:t>
+              <w:t>0.76</w:t>
             </w:r>
           </w:p>
         </w:tc>
@@ -1551,7 +1551,7 @@
           </w:tcPr>
           <w:p>
             <w:r>
-              <w:t>11</w:t>
+              <w:t>12</w:t>
             </w:r>
           </w:p>
         </w:tc>
@@ -1561,7 +1561,7 @@
           </w:tcPr>
           <w:p>
             <w:r>
-              <w:t>31</w:t>
+              <w:t>26</w:t>
             </w:r>
           </w:p>
         </w:tc>
@@ -1571,7 +1571,7 @@
           </w:tcPr>
           <w:p>
             <w:r>
-              <w:t>9</w:t>
+              <w:t>10</w:t>
             </w:r>
           </w:p>
         </w:tc>
@@ -1581,7 +1581,7 @@
           </w:tcPr>
           <w:p>
             <w:r>
-              <w:t>22</w:t>
+              <w:t>20</w:t>
             </w:r>
           </w:p>
         </w:tc>
@@ -1591,7 +1591,7 @@
           </w:tcPr>
           <w:p>
             <w:r>
-              <w:t>0.0022</w:t>
+              <w:t>0.0028</w:t>
             </w:r>
           </w:p>
         </w:tc>
@@ -1601,7 +1601,7 @@
           </w:tcPr>
           <w:p>
             <w:r>
-              <w:t>0.0060</w:t>
+              <w:t>0.0062</w:t>
             </w:r>
           </w:p>
         </w:tc>
@@ -1633,7 +1633,7 @@
           </w:tcPr>
           <w:p>
             <w:r>
-              <w:t>0.002</w:t>
+              <w:t>0.0</w:t>
             </w:r>
           </w:p>
         </w:tc>
@@ -1643,7 +1643,7 @@
           </w:tcPr>
           <w:p>
             <w:r>
-              <w:t>0.009</w:t>
+              <w:t>0.0</w:t>
             </w:r>
           </w:p>
         </w:tc>
@@ -1653,7 +1653,7 @@
           </w:tcPr>
           <w:p>
             <w:r>
-              <w:t>0.011</w:t>
+              <w:t>0.0</w:t>
             </w:r>
           </w:p>
         </w:tc>
@@ -1663,7 +1663,7 @@
           </w:tcPr>
           <w:p>
             <w:r>
-              <w:t>0.017</w:t>
+              <w:t>0.0</w:t>
             </w:r>
           </w:p>
         </w:tc>
@@ -1673,7 +1673,7 @@
           </w:tcPr>
           <w:p>
             <w:r>
-              <w:t>5.04</w:t>
+              <w:t>1.77</w:t>
             </w:r>
           </w:p>
         </w:tc>
@@ -1723,7 +1723,7 @@
           </w:tcPr>
           <w:p>
             <w:r>
-              <w:t>0.0002</w:t>
+              <w:t>0.0003</w:t>
             </w:r>
           </w:p>
         </w:tc>
@@ -1733,7 +1733,7 @@
           </w:tcPr>
           <w:p>
             <w:r>
-              <w:t>0.0005</w:t>
+              <w:t>0.0012</w:t>
             </w:r>
           </w:p>
         </w:tc>

</xml_diff>